<commit_message>
Remove Beautiful Soup from resume
</commit_message>
<xml_diff>
--- a/resumes/Deb Banerji - Resume - December 2017.docx
+++ b/resumes/Deb Banerji - Resume - December 2017.docx
@@ -447,7 +447,16 @@
           <w:rFonts w:ascii="Arial" w:hAnsi="Arial" w:cs="Arial"/>
           <w:szCs w:val="24"/>
         </w:rPr>
-        <w:t xml:space="preserve"> Bash, Beautiful Soup,</w:t>
+        <w:t xml:space="preserve"> Bash</w:t>
+      </w:r>
+      <w:bookmarkStart w:id="0" w:name="_GoBack"/>
+      <w:bookmarkEnd w:id="0"/>
+      <w:r>
+        <w:rPr>
+          <w:rFonts w:ascii="Arial" w:hAnsi="Arial" w:cs="Arial"/>
+          <w:szCs w:val="24"/>
+        </w:rPr>
+        <w:t>,</w:t>
       </w:r>
       <w:r>
         <w:rPr>
@@ -865,8 +874,6 @@
         </w:rPr>
         <w:t>s</w:t>
       </w:r>
-      <w:bookmarkStart w:id="0" w:name="_GoBack"/>
-      <w:bookmarkEnd w:id="0"/>
       <w:r>
         <w:rPr>
           <w:rFonts w:ascii="Arial" w:hAnsi="Arial" w:cs="Arial"/>
@@ -4753,7 +4760,7 @@
 </file>
 
 <file path=customXml/itemProps1.xml><?xml version="1.0" encoding="utf-8"?>
-<ds:datastoreItem xmlns:ds="http://schemas.openxmlformats.org/officeDocument/2006/customXml" ds:itemID="{0AE61E80-8640-4C38-B4F6-4442B3F72F5C}">
+<ds:datastoreItem xmlns:ds="http://schemas.openxmlformats.org/officeDocument/2006/customXml" ds:itemID="{95A10B8A-C6A7-4EB5-9E0E-75B1134F69B1}">
   <ds:schemaRefs>
     <ds:schemaRef ds:uri="http://schemas.openxmlformats.org/officeDocument/2006/bibliography"/>
   </ds:schemaRefs>

</xml_diff>